<commit_message>
Add tutorial for exiting the room in Game Maker
- Created a new article titled "9 Exiting the Room" detailing how to implement room transitions for the hero character.
- Added HTML version of the article with structured content and images.
- Updated SEO metadata to reflect the new article title and description.
- Included code snippets for collision detection and room transition logic.
- Added multiple images to support the tutorial steps.
- Created a Word document version of the article without images for offline access.
- Updated write-up to introduce the new article and its purpose.
</commit_message>
<xml_diff>
--- a/Articles/2025/4_Game_Maker/9_Exiting_the_Room/9 Exiting the Room.docx
+++ b/Articles/2025/4_Game_Maker/9_Exiting_the_Room/9 Exiting the Room.docx
@@ -8,6 +8,72 @@
       </w:pPr>
       <w:r>
         <w:t>9 Exiting the Room</w:t>
+      </w:r>
+    </w:p>
+    <w:p/>
+    <w:p>
+      <w:r>
+        <w:rPr>
+          <w:noProof/>
+        </w:rPr>
+        <w:drawing>
+          <wp:inline distT="0" distB="0" distL="0" distR="0" wp14:anchorId="1C7A9C59" wp14:editId="2F009A6D">
+            <wp:extent cx="2838529" cy="2533650"/>
+            <wp:effectExtent l="76200" t="76200" r="133350" b="133350"/>
+            <wp:docPr id="1527763563" name="Picture 1"/>
+            <wp:cNvGraphicFramePr>
+              <a:graphicFrameLocks xmlns:a="http://schemas.openxmlformats.org/drawingml/2006/main" noChangeAspect="1"/>
+            </wp:cNvGraphicFramePr>
+            <a:graphic xmlns:a="http://schemas.openxmlformats.org/drawingml/2006/main">
+              <a:graphicData uri="http://schemas.openxmlformats.org/drawingml/2006/picture">
+                <pic:pic xmlns:pic="http://schemas.openxmlformats.org/drawingml/2006/picture">
+                  <pic:nvPicPr>
+                    <pic:cNvPr id="0" name="Picture 1"/>
+                    <pic:cNvPicPr>
+                      <a:picLocks noChangeAspect="1" noChangeArrowheads="1"/>
+                    </pic:cNvPicPr>
+                  </pic:nvPicPr>
+                  <pic:blipFill>
+                    <a:blip r:embed="rId5">
+                      <a:extLst>
+                        <a:ext uri="{28A0092B-C50C-407E-A947-70E740481C1C}">
+                          <a14:useLocalDpi xmlns:a14="http://schemas.microsoft.com/office/drawing/2010/main" val="0"/>
+                        </a:ext>
+                      </a:extLst>
+                    </a:blip>
+                    <a:srcRect/>
+                    <a:stretch>
+                      <a:fillRect/>
+                    </a:stretch>
+                  </pic:blipFill>
+                  <pic:spPr bwMode="auto">
+                    <a:xfrm>
+                      <a:off x="0" y="0"/>
+                      <a:ext cx="2839043" cy="2534109"/>
+                    </a:xfrm>
+                    <a:prstGeom prst="rect">
+                      <a:avLst/>
+                    </a:prstGeom>
+                    <a:ln w="38100" cap="sq">
+                      <a:solidFill>
+                        <a:srgbClr val="000000"/>
+                      </a:solidFill>
+                      <a:prstDash val="solid"/>
+                      <a:miter lim="800000"/>
+                    </a:ln>
+                    <a:effectLst>
+                      <a:outerShdw blurRad="50800" dist="38100" dir="2700000" algn="tl" rotWithShape="0">
+                        <a:srgbClr val="000000">
+                          <a:alpha val="43000"/>
+                        </a:srgbClr>
+                      </a:outerShdw>
+                    </a:effectLst>
+                  </pic:spPr>
+                </pic:pic>
+              </a:graphicData>
+            </a:graphic>
+          </wp:inline>
+        </w:drawing>
       </w:r>
     </w:p>
     <w:p>
@@ -59,7 +125,7 @@
                     </pic:cNvPicPr>
                   </pic:nvPicPr>
                   <pic:blipFill>
-                    <a:blip r:embed="rId5">
+                    <a:blip r:embed="rId6">
                       <a:extLst>
                         <a:ext uri="{28A0092B-C50C-407E-A947-70E740481C1C}">
                           <a14:useLocalDpi xmlns:a14="http://schemas.microsoft.com/office/drawing/2010/main" val="0"/>
@@ -122,6 +188,10 @@
     </w:p>
     <w:p>
       <w:r>
+        <w:rPr>
+          <w:noProof/>
+        </w:rPr>
+        <w:lastRenderedPageBreak/>
         <w:drawing>
           <wp:inline distT="0" distB="0" distL="0" distR="0" wp14:anchorId="43DB5CE0" wp14:editId="5186E034">
             <wp:extent cx="3000794" cy="1428949"/>
@@ -138,7 +208,7 @@
                     <pic:cNvPicPr/>
                   </pic:nvPicPr>
                   <pic:blipFill>
-                    <a:blip r:embed="rId6"/>
+                    <a:blip r:embed="rId7"/>
                     <a:stretch>
                       <a:fillRect/>
                     </a:stretch>
@@ -203,7 +273,9 @@
     <w:p/>
     <w:p>
       <w:r>
-        <w:lastRenderedPageBreak/>
+        <w:rPr>
+          <w:noProof/>
+        </w:rPr>
         <w:drawing>
           <wp:inline distT="0" distB="0" distL="0" distR="0" wp14:anchorId="2C6A14B1" wp14:editId="71932D37">
             <wp:extent cx="5943600" cy="2716530"/>
@@ -220,7 +292,7 @@
                     <pic:cNvPicPr/>
                   </pic:nvPicPr>
                   <pic:blipFill>
-                    <a:blip r:embed="rId7"/>
+                    <a:blip r:embed="rId8"/>
                     <a:stretch>
                       <a:fillRect/>
                     </a:stretch>
@@ -265,6 +337,9 @@
     </w:p>
     <w:p>
       <w:r>
+        <w:rPr>
+          <w:noProof/>
+        </w:rPr>
         <w:drawing>
           <wp:inline distT="0" distB="0" distL="0" distR="0" wp14:anchorId="3854D6FC" wp14:editId="29C84CA0">
             <wp:extent cx="3143689" cy="3667637"/>
@@ -281,7 +356,7 @@
                     <pic:cNvPicPr/>
                   </pic:nvPicPr>
                   <pic:blipFill>
-                    <a:blip r:embed="rId8"/>
+                    <a:blip r:embed="rId9"/>
                     <a:stretch>
                       <a:fillRect/>
                     </a:stretch>
@@ -309,6 +384,9 @@
     </w:p>
     <w:p>
       <w:r>
+        <w:rPr>
+          <w:noProof/>
+        </w:rPr>
         <w:drawing>
           <wp:inline distT="0" distB="0" distL="0" distR="0" wp14:anchorId="3B7B87A1" wp14:editId="0D0EF406">
             <wp:extent cx="2172003" cy="2257740"/>
@@ -325,7 +403,7 @@
                     <pic:cNvPicPr/>
                   </pic:nvPicPr>
                   <pic:blipFill>
-                    <a:blip r:embed="rId9"/>
+                    <a:blip r:embed="rId10"/>
                     <a:stretch>
                       <a:fillRect/>
                     </a:stretch>
@@ -353,6 +431,9 @@
     </w:p>
     <w:p>
       <w:r>
+        <w:rPr>
+          <w:noProof/>
+        </w:rPr>
         <w:drawing>
           <wp:inline distT="0" distB="0" distL="0" distR="0" wp14:anchorId="6FA4FF72" wp14:editId="27E8AC08">
             <wp:extent cx="4029637" cy="4029637"/>
@@ -369,7 +450,7 @@
                     <pic:cNvPicPr/>
                   </pic:nvPicPr>
                   <pic:blipFill>
-                    <a:blip r:embed="rId10"/>
+                    <a:blip r:embed="rId11"/>
                     <a:stretch>
                       <a:fillRect/>
                     </a:stretch>
@@ -400,6 +481,9 @@
     </w:p>
     <w:p>
       <w:r>
+        <w:rPr>
+          <w:noProof/>
+        </w:rPr>
         <w:drawing>
           <wp:inline distT="0" distB="0" distL="0" distR="0" wp14:anchorId="3F6E0EA7" wp14:editId="7C34E5A5">
             <wp:extent cx="5934903" cy="3143689"/>
@@ -416,7 +500,7 @@
                     <pic:cNvPicPr/>
                   </pic:nvPicPr>
                   <pic:blipFill>
-                    <a:blip r:embed="rId11"/>
+                    <a:blip r:embed="rId12"/>
                     <a:stretch>
                       <a:fillRect/>
                     </a:stretch>
@@ -455,6 +539,9 @@
     </w:p>
     <w:p>
       <w:r>
+        <w:rPr>
+          <w:noProof/>
+        </w:rPr>
         <w:drawing>
           <wp:inline distT="0" distB="0" distL="0" distR="0" wp14:anchorId="645CDBF3" wp14:editId="596EEBEB">
             <wp:extent cx="2238687" cy="1228896"/>
@@ -471,7 +558,7 @@
                     <pic:cNvPicPr/>
                   </pic:nvPicPr>
                   <pic:blipFill>
-                    <a:blip r:embed="rId12"/>
+                    <a:blip r:embed="rId13"/>
                     <a:stretch>
                       <a:fillRect/>
                     </a:stretch>
@@ -499,6 +586,9 @@
     </w:p>
     <w:p>
       <w:r>
+        <w:rPr>
+          <w:noProof/>
+        </w:rPr>
         <w:drawing>
           <wp:inline distT="0" distB="0" distL="0" distR="0" wp14:anchorId="6BDE2873" wp14:editId="7EC1CF3C">
             <wp:extent cx="4246948" cy="2205600"/>
@@ -515,7 +605,7 @@
                     <pic:cNvPicPr/>
                   </pic:nvPicPr>
                   <pic:blipFill>
-                    <a:blip r:embed="rId13"/>
+                    <a:blip r:embed="rId14"/>
                     <a:stretch>
                       <a:fillRect/>
                     </a:stretch>
@@ -543,6 +633,9 @@
     </w:p>
     <w:p>
       <w:r>
+        <w:rPr>
+          <w:noProof/>
+        </w:rPr>
         <w:drawing>
           <wp:inline distT="0" distB="0" distL="0" distR="0" wp14:anchorId="0B017C4B" wp14:editId="6EC0C7B1">
             <wp:extent cx="5943600" cy="3838575"/>
@@ -559,7 +652,7 @@
                     <pic:cNvPicPr/>
                   </pic:nvPicPr>
                   <pic:blipFill>
-                    <a:blip r:embed="rId14"/>
+                    <a:blip r:embed="rId15"/>
                     <a:stretch>
                       <a:fillRect/>
                     </a:stretch>
@@ -587,6 +680,9 @@
     </w:p>
     <w:p>
       <w:r>
+        <w:rPr>
+          <w:noProof/>
+        </w:rPr>
         <w:drawing>
           <wp:inline distT="0" distB="0" distL="0" distR="0" wp14:anchorId="258249C3" wp14:editId="12548E2B">
             <wp:extent cx="5591955" cy="3048425"/>
@@ -603,7 +699,7 @@
                     <pic:cNvPicPr/>
                   </pic:nvPicPr>
                   <pic:blipFill>
-                    <a:blip r:embed="rId15"/>
+                    <a:blip r:embed="rId16"/>
                     <a:stretch>
                       <a:fillRect/>
                     </a:stretch>
@@ -656,7 +752,7 @@
                     </pic:cNvPicPr>
                   </pic:nvPicPr>
                   <pic:blipFill>
-                    <a:blip r:embed="rId16">
+                    <a:blip r:embed="rId17">
                       <a:extLst>
                         <a:ext uri="{28A0092B-C50C-407E-A947-70E740481C1C}">
                           <a14:useLocalDpi xmlns:a14="http://schemas.microsoft.com/office/drawing/2010/main" val="0"/>
@@ -696,6 +792,9 @@
     </w:p>
     <w:p>
       <w:r>
+        <w:rPr>
+          <w:noProof/>
+        </w:rPr>
         <w:drawing>
           <wp:inline distT="0" distB="0" distL="0" distR="0" wp14:anchorId="502A44A4" wp14:editId="00981595">
             <wp:extent cx="2953162" cy="1495634"/>
@@ -712,7 +811,7 @@
                     <pic:cNvPicPr/>
                   </pic:nvPicPr>
                   <pic:blipFill>
-                    <a:blip r:embed="rId17"/>
+                    <a:blip r:embed="rId18"/>
                     <a:stretch>
                       <a:fillRect/>
                     </a:stretch>
@@ -740,6 +839,9 @@
     </w:p>
     <w:p>
       <w:r>
+        <w:rPr>
+          <w:noProof/>
+        </w:rPr>
         <w:drawing>
           <wp:inline distT="0" distB="0" distL="0" distR="0" wp14:anchorId="6B3E9765" wp14:editId="5B42E876">
             <wp:extent cx="3591426" cy="1638529"/>
@@ -756,7 +858,7 @@
                     <pic:cNvPicPr/>
                   </pic:nvPicPr>
                   <pic:blipFill>
-                    <a:blip r:embed="rId18"/>
+                    <a:blip r:embed="rId19"/>
                     <a:stretch>
                       <a:fillRect/>
                     </a:stretch>
@@ -798,6 +900,9 @@
     </w:p>
     <w:p>
       <w:r>
+        <w:rPr>
+          <w:noProof/>
+        </w:rPr>
         <w:drawing>
           <wp:inline distT="0" distB="0" distL="0" distR="0" wp14:anchorId="492B5778" wp14:editId="7C4DDABE">
             <wp:extent cx="5943600" cy="2864485"/>
@@ -814,7 +919,7 @@
                     <pic:cNvPicPr/>
                   </pic:nvPicPr>
                   <pic:blipFill>
-                    <a:blip r:embed="rId19"/>
+                    <a:blip r:embed="rId20"/>
                     <a:stretch>
                       <a:fillRect/>
                     </a:stretch>
@@ -851,6 +956,9 @@
     </w:p>
     <w:p>
       <w:r>
+        <w:rPr>
+          <w:noProof/>
+        </w:rPr>
         <w:drawing>
           <wp:inline distT="0" distB="0" distL="0" distR="0" wp14:anchorId="4919F921" wp14:editId="04775583">
             <wp:extent cx="2657846" cy="2591162"/>
@@ -867,7 +975,7 @@
                     <pic:cNvPicPr/>
                   </pic:nvPicPr>
                   <pic:blipFill>
-                    <a:blip r:embed="rId20"/>
+                    <a:blip r:embed="rId21"/>
                     <a:stretch>
                       <a:fillRect/>
                     </a:stretch>
@@ -903,6 +1011,9 @@
     </w:p>
     <w:p>
       <w:r>
+        <w:rPr>
+          <w:noProof/>
+        </w:rPr>
         <w:drawing>
           <wp:inline distT="0" distB="0" distL="0" distR="0" wp14:anchorId="0170011A" wp14:editId="73BF1C06">
             <wp:extent cx="2229161" cy="1038370"/>
@@ -919,7 +1030,7 @@
                     <pic:cNvPicPr/>
                   </pic:nvPicPr>
                   <pic:blipFill>
-                    <a:blip r:embed="rId21"/>
+                    <a:blip r:embed="rId22"/>
                     <a:stretch>
                       <a:fillRect/>
                     </a:stretch>
@@ -978,6 +1089,9 @@
     </w:p>
     <w:p>
       <w:r>
+        <w:rPr>
+          <w:noProof/>
+        </w:rPr>
         <w:drawing>
           <wp:inline distT="0" distB="0" distL="0" distR="0" wp14:anchorId="50D8BD75" wp14:editId="0A351EEE">
             <wp:extent cx="5943600" cy="2461895"/>
@@ -994,7 +1108,7 @@
                     <pic:cNvPicPr/>
                   </pic:nvPicPr>
                   <pic:blipFill>
-                    <a:blip r:embed="rId22"/>
+                    <a:blip r:embed="rId23"/>
                     <a:stretch>
                       <a:fillRect/>
                     </a:stretch>
@@ -1039,6 +1153,9 @@
     </w:p>
     <w:p>
       <w:r>
+        <w:rPr>
+          <w:noProof/>
+        </w:rPr>
         <w:drawing>
           <wp:inline distT="0" distB="0" distL="0" distR="0" wp14:anchorId="0DC97CCC" wp14:editId="05C5697E">
             <wp:extent cx="2876951" cy="1914792"/>
@@ -1055,7 +1172,7 @@
                     <pic:cNvPicPr/>
                   </pic:nvPicPr>
                   <pic:blipFill>
-                    <a:blip r:embed="rId23"/>
+                    <a:blip r:embed="rId24"/>
                     <a:stretch>
                       <a:fillRect/>
                     </a:stretch>
@@ -1084,6 +1201,9 @@
     <w:p/>
     <w:p>
       <w:r>
+        <w:rPr>
+          <w:noProof/>
+        </w:rPr>
         <w:drawing>
           <wp:inline distT="0" distB="0" distL="0" distR="0" wp14:anchorId="7619C369" wp14:editId="556A94EB">
             <wp:extent cx="5029902" cy="4267796"/>
@@ -1100,7 +1220,7 @@
                     <pic:cNvPicPr/>
                   </pic:nvPicPr>
                   <pic:blipFill>
-                    <a:blip r:embed="rId24"/>
+                    <a:blip r:embed="rId25"/>
                     <a:stretch>
                       <a:fillRect/>
                     </a:stretch>
@@ -1158,6 +1278,9 @@
     </w:p>
     <w:p>
       <w:r>
+        <w:rPr>
+          <w:noProof/>
+        </w:rPr>
         <w:drawing>
           <wp:inline distT="0" distB="0" distL="0" distR="0" wp14:anchorId="1A124CA9" wp14:editId="4B139D8D">
             <wp:extent cx="3077004" cy="1286054"/>
@@ -1174,7 +1297,7 @@
                     <pic:cNvPicPr/>
                   </pic:nvPicPr>
                   <pic:blipFill>
-                    <a:blip r:embed="rId25"/>
+                    <a:blip r:embed="rId26"/>
                     <a:stretch>
                       <a:fillRect/>
                     </a:stretch>
@@ -1207,6 +1330,9 @@
     </w:p>
     <w:p>
       <w:r>
+        <w:rPr>
+          <w:noProof/>
+        </w:rPr>
         <w:drawing>
           <wp:inline distT="0" distB="0" distL="0" distR="0" wp14:anchorId="633DAD74" wp14:editId="6CA2B217">
             <wp:extent cx="2705100" cy="2244340"/>
@@ -1223,7 +1349,7 @@
                     <pic:cNvPicPr/>
                   </pic:nvPicPr>
                   <pic:blipFill>
-                    <a:blip r:embed="rId26"/>
+                    <a:blip r:embed="rId27"/>
                     <a:stretch>
                       <a:fillRect/>
                     </a:stretch>
@@ -1251,6 +1377,9 @@
     </w:p>
     <w:p>
       <w:r>
+        <w:rPr>
+          <w:noProof/>
+        </w:rPr>
         <w:drawing>
           <wp:inline distT="0" distB="0" distL="0" distR="0" wp14:anchorId="0576AE24" wp14:editId="7BFE4DD3">
             <wp:extent cx="5943600" cy="3169285"/>
@@ -1267,7 +1396,7 @@
                     <pic:cNvPicPr/>
                   </pic:nvPicPr>
                   <pic:blipFill>
-                    <a:blip r:embed="rId27"/>
+                    <a:blip r:embed="rId28"/>
                     <a:stretch>
                       <a:fillRect/>
                     </a:stretch>
@@ -1299,6 +1428,9 @@
     <w:p/>
     <w:p>
       <w:r>
+        <w:rPr>
+          <w:noProof/>
+        </w:rPr>
         <w:drawing>
           <wp:inline distT="0" distB="0" distL="0" distR="0" wp14:anchorId="682C4774" wp14:editId="54AE648E">
             <wp:extent cx="5134692" cy="2438740"/>
@@ -1315,7 +1447,7 @@
                     <pic:cNvPicPr/>
                   </pic:nvPicPr>
                   <pic:blipFill>
-                    <a:blip r:embed="rId28"/>
+                    <a:blip r:embed="rId29"/>
                     <a:stretch>
                       <a:fillRect/>
                     </a:stretch>
@@ -1357,6 +1489,9 @@
     </w:p>
     <w:p>
       <w:r>
+        <w:rPr>
+          <w:noProof/>
+        </w:rPr>
         <w:drawing>
           <wp:inline distT="0" distB="0" distL="0" distR="0" wp14:anchorId="432AB035" wp14:editId="57B6C4AF">
             <wp:extent cx="5391902" cy="4001058"/>
@@ -1373,7 +1508,7 @@
                     <pic:cNvPicPr/>
                   </pic:nvPicPr>
                   <pic:blipFill>
-                    <a:blip r:embed="rId29"/>
+                    <a:blip r:embed="rId30"/>
                     <a:stretch>
                       <a:fillRect/>
                     </a:stretch>
@@ -1409,6 +1544,9 @@
     </w:p>
     <w:p>
       <w:r>
+        <w:rPr>
+          <w:noProof/>
+        </w:rPr>
         <w:drawing>
           <wp:inline distT="0" distB="0" distL="0" distR="0" wp14:anchorId="00DE92D5" wp14:editId="2C9E5358">
             <wp:extent cx="5943600" cy="2502535"/>
@@ -1425,7 +1563,7 @@
                     <pic:cNvPicPr/>
                   </pic:nvPicPr>
                   <pic:blipFill>
-                    <a:blip r:embed="rId30"/>
+                    <a:blip r:embed="rId31"/>
                     <a:stretch>
                       <a:fillRect/>
                     </a:stretch>
@@ -1457,6 +1595,9 @@
     </w:p>
     <w:p>
       <w:r>
+        <w:rPr>
+          <w:noProof/>
+        </w:rPr>
         <w:drawing>
           <wp:inline distT="0" distB="0" distL="0" distR="0" wp14:anchorId="07A175C7" wp14:editId="582FFCE1">
             <wp:extent cx="4867954" cy="2534004"/>
@@ -1473,7 +1614,7 @@
                     <pic:cNvPicPr/>
                   </pic:nvPicPr>
                   <pic:blipFill>
-                    <a:blip r:embed="rId31"/>
+                    <a:blip r:embed="rId32"/>
                     <a:stretch>
                       <a:fillRect/>
                     </a:stretch>
@@ -1612,15 +1753,40 @@
       </w:r>
     </w:p>
     <w:p>
-      <w:r>
+      <w:pPr>
         <w:rPr>
           <w:rFonts w:ascii="Courier New" w:hAnsi="Courier New" w:cs="Courier New"/>
           <w:sz w:val="20"/>
         </w:rPr>
+      </w:pPr>
+      <w:r>
+        <w:rPr>
+          <w:rFonts w:ascii="Courier New" w:hAnsi="Courier New" w:cs="Courier New"/>
+          <w:sz w:val="20"/>
+        </w:rPr>
         <w:t>}</w:t>
       </w:r>
     </w:p>
     <w:p>
+      <w:pPr>
+        <w:rPr>
+          <w:rFonts w:ascii="Courier New" w:hAnsi="Courier New" w:cs="Courier New"/>
+          <w:sz w:val="20"/>
+        </w:rPr>
+      </w:pPr>
+    </w:p>
+    <w:p>
+      <w:pPr>
+        <w:pStyle w:val="Heading1"/>
+      </w:pPr>
+      <w:r>
+        <w:t>The Full Code for the Hero</w:t>
+      </w:r>
+      <w:r>
+        <w:t xml:space="preserve"> Object</w:t>
+      </w:r>
+    </w:p>
+    <w:p>
       <w:r>
         <w:t>In the code, you want to place it in the hero, step event right before the Sprite switching code.</w:t>
       </w:r>
@@ -1845,7 +2011,15 @@
         <w:pStyle w:val="code"/>
       </w:pPr>
       <w:r>
-        <w:t xml:space="preserve">if (dx != 0 || </w:t>
+        <w:t>if (</w:t>
+      </w:r>
+      <w:proofErr w:type="gramStart"/>
+      <w:r>
+        <w:t>dx !</w:t>
+      </w:r>
+      <w:proofErr w:type="gramEnd"/>
+      <w:r>
+        <w:t xml:space="preserve">= 0 || </w:t>
       </w:r>
       <w:proofErr w:type="spellStart"/>
       <w:proofErr w:type="gramStart"/>

</xml_diff>